<commit_message>
rename Approach to Methdos also in MS Word template
</commit_message>
<xml_diff>
--- a/resources/word_report_template.docx
+++ b/resources/word_report_template.docx
@@ -1,6 +1,6 @@
 
 <file path=word/document.xml><?xml version="1.0" encoding="utf-8"?>
-<w:document xmlns:wpc="http://schemas.microsoft.com/office/word/2010/wordprocessingCanvas" xmlns:mc="http://schemas.openxmlformats.org/markup-compatibility/2006" xmlns:o="urn:schemas-microsoft-com:office:office" xmlns:r="http://schemas.openxmlformats.org/officeDocument/2006/relationships" xmlns:m="http://schemas.openxmlformats.org/officeDocument/2006/math" xmlns:v="urn:schemas-microsoft-com:vml" xmlns:wp14="http://schemas.microsoft.com/office/word/2010/wordprocessingDrawing" xmlns:wp="http://schemas.openxmlformats.org/drawingml/2006/wordprocessingDrawing" xmlns:w10="urn:schemas-microsoft-com:office:word" xmlns:w="http://schemas.openxmlformats.org/wordprocessingml/2006/main" xmlns:w14="http://schemas.microsoft.com/office/word/2010/wordml" xmlns:w15="http://schemas.microsoft.com/office/word/2012/wordml" xmlns:wpg="http://schemas.microsoft.com/office/word/2010/wordprocessingGroup" xmlns:wpi="http://schemas.microsoft.com/office/word/2010/wordprocessingInk" xmlns:wne="http://schemas.microsoft.com/office/word/2006/wordml" xmlns:wps="http://schemas.microsoft.com/office/word/2010/wordprocessingShape" mc:Ignorable="w14 w15 wp14">
+<w:document xmlns:wpc="http://schemas.microsoft.com/office/word/2010/wordprocessingCanvas" xmlns:cx="http://schemas.microsoft.com/office/drawing/2014/chartex" xmlns:cx1="http://schemas.microsoft.com/office/drawing/2015/9/8/chartex" xmlns:mc="http://schemas.openxmlformats.org/markup-compatibility/2006" xmlns:o="urn:schemas-microsoft-com:office:office" xmlns:r="http://schemas.openxmlformats.org/officeDocument/2006/relationships" xmlns:m="http://schemas.openxmlformats.org/officeDocument/2006/math" xmlns:v="urn:schemas-microsoft-com:vml" xmlns:wp14="http://schemas.microsoft.com/office/word/2010/wordprocessingDrawing" xmlns:wp="http://schemas.openxmlformats.org/drawingml/2006/wordprocessingDrawing" xmlns:w10="urn:schemas-microsoft-com:office:word" xmlns:w="http://schemas.openxmlformats.org/wordprocessingml/2006/main" xmlns:w14="http://schemas.microsoft.com/office/word/2010/wordml" xmlns:w15="http://schemas.microsoft.com/office/word/2012/wordml" xmlns:w16se="http://schemas.microsoft.com/office/word/2015/wordml/symex" xmlns:wpg="http://schemas.microsoft.com/office/word/2010/wordprocessingGroup" xmlns:wpi="http://schemas.microsoft.com/office/word/2010/wordprocessingInk" xmlns:wne="http://schemas.microsoft.com/office/word/2006/wordml" xmlns:wps="http://schemas.microsoft.com/office/word/2010/wordprocessingShape" mc:Ignorable="w14 w15 w16se wp14">
   <w:body>
     <w:p>
       <w:pPr>
@@ -34,8 +34,10 @@
         <w:pStyle w:val="Heading1"/>
       </w:pPr>
       <w:r>
-        <w:t>Approach</w:t>
-      </w:r>
+        <w:t>Methods</w:t>
+      </w:r>
+      <w:bookmarkStart w:id="0" w:name="_GoBack"/>
+      <w:bookmarkEnd w:id="0"/>
     </w:p>
     <w:p>
       <w:r>
@@ -107,7 +109,7 @@
                     </a:ln>
                     <a:extLst>
                       <a:ext uri="{53640926-AAD7-44d8-BBD7-CCE9431645EC}">
-                        <a14:shadowObscured xmlns="" xmlns:mo="http://schemas.microsoft.com/office/mac/office/2008/main" xmlns:mv="urn:schemas-microsoft-com:mac:vml" xmlns:o="urn:schemas-microsoft-com:office:office" xmlns:v="urn:schemas-microsoft-com:vml" xmlns:w10="urn:schemas-microsoft-com:office:word" xmlns:w="http://schemas.openxmlformats.org/wordprocessingml/2006/main" xmlns:a14="http://schemas.microsoft.com/office/drawing/2010/main"/>
+                        <a14:shadowObscured xmlns:a14="http://schemas.microsoft.com/office/drawing/2010/main" xmlns:w="http://schemas.openxmlformats.org/wordprocessingml/2006/main" xmlns:w10="urn:schemas-microsoft-com:office:word" xmlns:v="urn:schemas-microsoft-com:vml" xmlns:o="urn:schemas-microsoft-com:office:office" xmlns:mv="urn:schemas-microsoft-com:mac:vml" xmlns:mo="http://schemas.microsoft.com/office/mac/office/2008/main" xmlns=""/>
                       </a:ext>
                     </a:extLst>
                   </pic:spPr>
@@ -126,8 +128,6 @@
       <w:r>
         <w:t>The data set includes raster and vector data layers for North Carolina at several spatial extents and resolutions. The elevation and road map for the study area is in the Fig. 1…..</w:t>
       </w:r>
-      <w:bookmarkStart w:id="0" w:name="_GoBack"/>
-      <w:bookmarkEnd w:id="0"/>
     </w:p>
     <w:p>
       <w:pPr>
@@ -517,7 +517,7 @@
 </file>
 
 <file path=word/endnotes.xml><?xml version="1.0" encoding="utf-8"?>
-<w:endnotes xmlns:wpc="http://schemas.microsoft.com/office/word/2010/wordprocessingCanvas" xmlns:mc="http://schemas.openxmlformats.org/markup-compatibility/2006" xmlns:o="urn:schemas-microsoft-com:office:office" xmlns:r="http://schemas.openxmlformats.org/officeDocument/2006/relationships" xmlns:m="http://schemas.openxmlformats.org/officeDocument/2006/math" xmlns:v="urn:schemas-microsoft-com:vml" xmlns:wp14="http://schemas.microsoft.com/office/word/2010/wordprocessingDrawing" xmlns:wp="http://schemas.openxmlformats.org/drawingml/2006/wordprocessingDrawing" xmlns:w10="urn:schemas-microsoft-com:office:word" xmlns:w="http://schemas.openxmlformats.org/wordprocessingml/2006/main" xmlns:w14="http://schemas.microsoft.com/office/word/2010/wordml" xmlns:w15="http://schemas.microsoft.com/office/word/2012/wordml" xmlns:wpg="http://schemas.microsoft.com/office/word/2010/wordprocessingGroup" xmlns:wpi="http://schemas.microsoft.com/office/word/2010/wordprocessingInk" xmlns:wne="http://schemas.microsoft.com/office/word/2006/wordml" xmlns:wps="http://schemas.microsoft.com/office/word/2010/wordprocessingShape" mc:Ignorable="w14 w15 wp14">
+<w:endnotes xmlns:wpc="http://schemas.microsoft.com/office/word/2010/wordprocessingCanvas" xmlns:cx="http://schemas.microsoft.com/office/drawing/2014/chartex" xmlns:cx1="http://schemas.microsoft.com/office/drawing/2015/9/8/chartex" xmlns:mc="http://schemas.openxmlformats.org/markup-compatibility/2006" xmlns:o="urn:schemas-microsoft-com:office:office" xmlns:r="http://schemas.openxmlformats.org/officeDocument/2006/relationships" xmlns:m="http://schemas.openxmlformats.org/officeDocument/2006/math" xmlns:v="urn:schemas-microsoft-com:vml" xmlns:wp14="http://schemas.microsoft.com/office/word/2010/wordprocessingDrawing" xmlns:wp="http://schemas.openxmlformats.org/drawingml/2006/wordprocessingDrawing" xmlns:w10="urn:schemas-microsoft-com:office:word" xmlns:w="http://schemas.openxmlformats.org/wordprocessingml/2006/main" xmlns:w14="http://schemas.microsoft.com/office/word/2010/wordml" xmlns:w15="http://schemas.microsoft.com/office/word/2012/wordml" xmlns:w16se="http://schemas.microsoft.com/office/word/2015/wordml/symex" xmlns:wpg="http://schemas.microsoft.com/office/word/2010/wordprocessingGroup" xmlns:wpi="http://schemas.microsoft.com/office/word/2010/wordprocessingInk" xmlns:wne="http://schemas.microsoft.com/office/word/2006/wordml" xmlns:wps="http://schemas.microsoft.com/office/word/2010/wordprocessingShape" mc:Ignorable="w14 w15 w16se wp14">
   <w:endnote w:type="separator" w:id="-1">
     <w:p>
       <w:pPr>
@@ -542,7 +542,7 @@
 </file>
 
 <file path=word/footer1.xml><?xml version="1.0" encoding="utf-8"?>
-<w:ftr xmlns:wpc="http://schemas.microsoft.com/office/word/2010/wordprocessingCanvas" xmlns:mc="http://schemas.openxmlformats.org/markup-compatibility/2006" xmlns:o="urn:schemas-microsoft-com:office:office" xmlns:r="http://schemas.openxmlformats.org/officeDocument/2006/relationships" xmlns:m="http://schemas.openxmlformats.org/officeDocument/2006/math" xmlns:v="urn:schemas-microsoft-com:vml" xmlns:wp14="http://schemas.microsoft.com/office/word/2010/wordprocessingDrawing" xmlns:wp="http://schemas.openxmlformats.org/drawingml/2006/wordprocessingDrawing" xmlns:w10="urn:schemas-microsoft-com:office:word" xmlns:w="http://schemas.openxmlformats.org/wordprocessingml/2006/main" xmlns:w14="http://schemas.microsoft.com/office/word/2010/wordml" xmlns:w15="http://schemas.microsoft.com/office/word/2012/wordml" xmlns:wpg="http://schemas.microsoft.com/office/word/2010/wordprocessingGroup" xmlns:wpi="http://schemas.microsoft.com/office/word/2010/wordprocessingInk" xmlns:wne="http://schemas.microsoft.com/office/word/2006/wordml" xmlns:wps="http://schemas.microsoft.com/office/word/2010/wordprocessingShape" mc:Ignorable="w14 w15 wp14">
+<w:ftr xmlns:wpc="http://schemas.microsoft.com/office/word/2010/wordprocessingCanvas" xmlns:cx="http://schemas.microsoft.com/office/drawing/2014/chartex" xmlns:cx1="http://schemas.microsoft.com/office/drawing/2015/9/8/chartex" xmlns:mc="http://schemas.openxmlformats.org/markup-compatibility/2006" xmlns:o="urn:schemas-microsoft-com:office:office" xmlns:r="http://schemas.openxmlformats.org/officeDocument/2006/relationships" xmlns:m="http://schemas.openxmlformats.org/officeDocument/2006/math" xmlns:v="urn:schemas-microsoft-com:vml" xmlns:wp14="http://schemas.microsoft.com/office/word/2010/wordprocessingDrawing" xmlns:wp="http://schemas.openxmlformats.org/drawingml/2006/wordprocessingDrawing" xmlns:w10="urn:schemas-microsoft-com:office:word" xmlns:w="http://schemas.openxmlformats.org/wordprocessingml/2006/main" xmlns:w14="http://schemas.microsoft.com/office/word/2010/wordml" xmlns:w15="http://schemas.microsoft.com/office/word/2012/wordml" xmlns:w16se="http://schemas.microsoft.com/office/word/2015/wordml/symex" xmlns:wpg="http://schemas.microsoft.com/office/word/2010/wordprocessingGroup" xmlns:wpi="http://schemas.microsoft.com/office/word/2010/wordprocessingInk" xmlns:wne="http://schemas.microsoft.com/office/word/2006/wordml" xmlns:wps="http://schemas.microsoft.com/office/word/2010/wordprocessingShape" mc:Ignorable="w14 w15 w16se wp14">
   <w:sdt>
     <w:sdtPr>
       <w:id w:val="1814449140"/>
@@ -575,7 +575,7 @@
           <w:rPr>
             <w:noProof/>
           </w:rPr>
-          <w:t>1</w:t>
+          <w:t>2</w:t>
         </w:r>
         <w:r>
           <w:rPr>
@@ -595,7 +595,7 @@
 </file>
 
 <file path=word/footnotes.xml><?xml version="1.0" encoding="utf-8"?>
-<w:footnotes xmlns:wpc="http://schemas.microsoft.com/office/word/2010/wordprocessingCanvas" xmlns:mc="http://schemas.openxmlformats.org/markup-compatibility/2006" xmlns:o="urn:schemas-microsoft-com:office:office" xmlns:r="http://schemas.openxmlformats.org/officeDocument/2006/relationships" xmlns:m="http://schemas.openxmlformats.org/officeDocument/2006/math" xmlns:v="urn:schemas-microsoft-com:vml" xmlns:wp14="http://schemas.microsoft.com/office/word/2010/wordprocessingDrawing" xmlns:wp="http://schemas.openxmlformats.org/drawingml/2006/wordprocessingDrawing" xmlns:w10="urn:schemas-microsoft-com:office:word" xmlns:w="http://schemas.openxmlformats.org/wordprocessingml/2006/main" xmlns:w14="http://schemas.microsoft.com/office/word/2010/wordml" xmlns:w15="http://schemas.microsoft.com/office/word/2012/wordml" xmlns:wpg="http://schemas.microsoft.com/office/word/2010/wordprocessingGroup" xmlns:wpi="http://schemas.microsoft.com/office/word/2010/wordprocessingInk" xmlns:wne="http://schemas.microsoft.com/office/word/2006/wordml" xmlns:wps="http://schemas.microsoft.com/office/word/2010/wordprocessingShape" mc:Ignorable="w14 w15 wp14">
+<w:footnotes xmlns:wpc="http://schemas.microsoft.com/office/word/2010/wordprocessingCanvas" xmlns:cx="http://schemas.microsoft.com/office/drawing/2014/chartex" xmlns:cx1="http://schemas.microsoft.com/office/drawing/2015/9/8/chartex" xmlns:mc="http://schemas.openxmlformats.org/markup-compatibility/2006" xmlns:o="urn:schemas-microsoft-com:office:office" xmlns:r="http://schemas.openxmlformats.org/officeDocument/2006/relationships" xmlns:m="http://schemas.openxmlformats.org/officeDocument/2006/math" xmlns:v="urn:schemas-microsoft-com:vml" xmlns:wp14="http://schemas.microsoft.com/office/word/2010/wordprocessingDrawing" xmlns:wp="http://schemas.openxmlformats.org/drawingml/2006/wordprocessingDrawing" xmlns:w10="urn:schemas-microsoft-com:office:word" xmlns:w="http://schemas.openxmlformats.org/wordprocessingml/2006/main" xmlns:w14="http://schemas.microsoft.com/office/word/2010/wordml" xmlns:w15="http://schemas.microsoft.com/office/word/2012/wordml" xmlns:w16se="http://schemas.microsoft.com/office/word/2015/wordml/symex" xmlns:wpg="http://schemas.microsoft.com/office/word/2010/wordprocessingGroup" xmlns:wpi="http://schemas.microsoft.com/office/word/2010/wordprocessingInk" xmlns:wne="http://schemas.microsoft.com/office/word/2006/wordml" xmlns:wps="http://schemas.microsoft.com/office/word/2010/wordprocessingShape" mc:Ignorable="w14 w15 w16se wp14">
   <w:footnote w:type="separator" w:id="-1">
     <w:p>
       <w:pPr>
@@ -620,7 +620,7 @@
 </file>
 
 <file path=word/header1.xml><?xml version="1.0" encoding="utf-8"?>
-<w:hdr xmlns:wpc="http://schemas.microsoft.com/office/word/2010/wordprocessingCanvas" xmlns:mc="http://schemas.openxmlformats.org/markup-compatibility/2006" xmlns:o="urn:schemas-microsoft-com:office:office" xmlns:r="http://schemas.openxmlformats.org/officeDocument/2006/relationships" xmlns:m="http://schemas.openxmlformats.org/officeDocument/2006/math" xmlns:v="urn:schemas-microsoft-com:vml" xmlns:wp14="http://schemas.microsoft.com/office/word/2010/wordprocessingDrawing" xmlns:wp="http://schemas.openxmlformats.org/drawingml/2006/wordprocessingDrawing" xmlns:w10="urn:schemas-microsoft-com:office:word" xmlns:w="http://schemas.openxmlformats.org/wordprocessingml/2006/main" xmlns:w14="http://schemas.microsoft.com/office/word/2010/wordml" xmlns:w15="http://schemas.microsoft.com/office/word/2012/wordml" xmlns:wpg="http://schemas.microsoft.com/office/word/2010/wordprocessingGroup" xmlns:wpi="http://schemas.microsoft.com/office/word/2010/wordprocessingInk" xmlns:wne="http://schemas.microsoft.com/office/word/2006/wordml" xmlns:wps="http://schemas.microsoft.com/office/word/2010/wordprocessingShape" mc:Ignorable="w14 w15 wp14">
+<w:hdr xmlns:wpc="http://schemas.microsoft.com/office/word/2010/wordprocessingCanvas" xmlns:cx="http://schemas.microsoft.com/office/drawing/2014/chartex" xmlns:cx1="http://schemas.microsoft.com/office/drawing/2015/9/8/chartex" xmlns:mc="http://schemas.openxmlformats.org/markup-compatibility/2006" xmlns:o="urn:schemas-microsoft-com:office:office" xmlns:r="http://schemas.openxmlformats.org/officeDocument/2006/relationships" xmlns:m="http://schemas.openxmlformats.org/officeDocument/2006/math" xmlns:v="urn:schemas-microsoft-com:vml" xmlns:wp14="http://schemas.microsoft.com/office/word/2010/wordprocessingDrawing" xmlns:wp="http://schemas.openxmlformats.org/drawingml/2006/wordprocessingDrawing" xmlns:w10="urn:schemas-microsoft-com:office:word" xmlns:w="http://schemas.openxmlformats.org/wordprocessingml/2006/main" xmlns:w14="http://schemas.microsoft.com/office/word/2010/wordml" xmlns:w15="http://schemas.microsoft.com/office/word/2012/wordml" xmlns:w16se="http://schemas.microsoft.com/office/word/2015/wordml/symex" xmlns:wpg="http://schemas.microsoft.com/office/word/2010/wordprocessingGroup" xmlns:wpi="http://schemas.microsoft.com/office/word/2010/wordprocessingInk" xmlns:wne="http://schemas.microsoft.com/office/word/2006/wordml" xmlns:wps="http://schemas.microsoft.com/office/word/2010/wordprocessingShape" mc:Ignorable="w14 w15 w16se wp14">
   <w:p>
     <w:pPr>
       <w:pStyle w:val="Header"/>
@@ -654,7 +654,7 @@
 </file>
 
 <file path=word/styles.xml><?xml version="1.0" encoding="utf-8"?>
-<w:styles xmlns:mc="http://schemas.openxmlformats.org/markup-compatibility/2006" xmlns:r="http://schemas.openxmlformats.org/officeDocument/2006/relationships" xmlns:w="http://schemas.openxmlformats.org/wordprocessingml/2006/main" xmlns:w14="http://schemas.microsoft.com/office/word/2010/wordml" xmlns:w15="http://schemas.microsoft.com/office/word/2012/wordml" mc:Ignorable="w14 w15">
+<w:styles xmlns:mc="http://schemas.openxmlformats.org/markup-compatibility/2006" xmlns:r="http://schemas.openxmlformats.org/officeDocument/2006/relationships" xmlns:w="http://schemas.openxmlformats.org/wordprocessingml/2006/main" xmlns:w14="http://schemas.microsoft.com/office/word/2010/wordml" xmlns:w15="http://schemas.microsoft.com/office/word/2012/wordml" xmlns:w16se="http://schemas.microsoft.com/office/word/2015/wordml/symex" mc:Ignorable="w14 w15 w16se">
   <w:docDefaults>
     <w:rPrDefault>
       <w:rPr>
@@ -2066,7 +2066,7 @@
 </file>
 
 <file path=customXml/itemProps1.xml><?xml version="1.0" encoding="utf-8"?>
-<ds:datastoreItem xmlns:ds="http://schemas.openxmlformats.org/officeDocument/2006/customXml" ds:itemID="{4507EA59-822E-40E5-A5F1-C7913DC55E65}">
+<ds:datastoreItem xmlns:ds="http://schemas.openxmlformats.org/officeDocument/2006/customXml" ds:itemID="{6E3FDCB9-DA56-437E-A55F-59EE83595BE8}">
   <ds:schemaRefs>
     <ds:schemaRef ds:uri="http://schemas.openxmlformats.org/officeDocument/2006/bibliography"/>
   </ds:schemaRefs>

</xml_diff>